<commit_message>
Add sun instructions to report
</commit_message>
<xml_diff>
--- a/docs/Report.docx
+++ b/docs/Report.docx
@@ -185,14 +185,7 @@
         <w:t>Vincent van Heertum</w:t>
         <w:tab/>
         <w:tab/>
-        <w:t>4</w:t>
-      </w:r>
-      <w:r>
-        <w:rPr>
-          <w:rFonts w:ascii="Calibri" w:hAnsi="Calibri" w:asciiTheme="majorHAnsi" w:hAnsiTheme="majorHAnsi"/>
-          <w:lang w:val="en-US"/>
-        </w:rPr>
-        <w:t>319303</w:t>
+        <w:t>4319303</w:t>
       </w:r>
     </w:p>
     <w:p>
@@ -249,19 +242,19 @@
         <w:rPr>
           <w:rFonts w:ascii="Calibri" w:hAnsi="Calibri" w:asciiTheme="majorHAnsi" w:hAnsiTheme="majorHAnsi"/>
         </w:rPr>
-        <w:t xml:space="preserve"> with triangles, simple planes, spheres and boxes. It implements shading using the Blinn Phong model and has the ability to change the light source to simulate the sun using the keys on the keyboard. We used Boundary Boxes and a K</w:t>
-      </w:r>
-      <w:r>
-        <w:rPr>
-          <w:rFonts w:ascii="Calibri" w:hAnsi="Calibri" w:asciiTheme="majorHAnsi" w:hAnsiTheme="majorHAnsi"/>
-        </w:rPr>
-        <w:t>d</w:t>
-      </w:r>
-      <w:r>
-        <w:rPr>
-          <w:rFonts w:ascii="Calibri" w:hAnsi="Calibri" w:asciiTheme="majorHAnsi" w:hAnsiTheme="majorHAnsi"/>
-        </w:rPr>
-        <w:t xml:space="preserve">-tree as data structure to optimise processing and accelerate of rendering. </w:t>
+        <w:t xml:space="preserve"> with triangles, simple planes, spheres and boxes. It implements shading using the Blinn Phong model and has the ability to change the light source to simulate the sun using the keys on the keyboard </w:t>
+      </w:r>
+      <w:r>
+        <w:rPr>
+          <w:rFonts w:ascii="Calibri" w:hAnsi="Calibri" w:asciiTheme="majorHAnsi" w:hAnsiTheme="majorHAnsi"/>
+        </w:rPr>
+        <w:t>(Shift + S to toggle sun mode, WASD to move it around)</w:t>
+      </w:r>
+      <w:r>
+        <w:rPr>
+          <w:rFonts w:ascii="Calibri" w:hAnsi="Calibri" w:asciiTheme="majorHAnsi" w:hAnsiTheme="majorHAnsi"/>
+        </w:rPr>
+        <w:t xml:space="preserve">. We used Boundary Boxes and a Kd-tree as data structure to optimise processing and accelerate of rendering. </w:t>
       </w:r>
     </w:p>
     <w:p>
@@ -748,6 +741,7 @@
       <w:rPr>
         <w:rFonts w:ascii="Symbol" w:hAnsi="Symbol" w:cs="Symbol" w:hint="default"/>
         <w:b w:val="false"/>
+        <w:rFonts w:cs="Symbol"/>
       </w:rPr>
     </w:lvl>
     <w:lvl w:ilvl="1">
@@ -773,6 +767,7 @@
       </w:pPr>
       <w:rPr>
         <w:rFonts w:ascii="Wingdings" w:hAnsi="Wingdings" w:cs="Wingdings" w:hint="default"/>
+        <w:rFonts w:cs="Wingdings"/>
       </w:rPr>
     </w:lvl>
     <w:lvl w:ilvl="3">
@@ -785,6 +780,7 @@
       </w:pPr>
       <w:rPr>
         <w:rFonts w:ascii="Symbol" w:hAnsi="Symbol" w:cs="Symbol" w:hint="default"/>
+        <w:rFonts w:cs="Symbol"/>
       </w:rPr>
     </w:lvl>
     <w:lvl w:ilvl="4">
@@ -810,6 +806,7 @@
       </w:pPr>
       <w:rPr>
         <w:rFonts w:ascii="Wingdings" w:hAnsi="Wingdings" w:cs="Wingdings" w:hint="default"/>
+        <w:rFonts w:cs="Wingdings"/>
       </w:rPr>
     </w:lvl>
     <w:lvl w:ilvl="6">
@@ -822,6 +819,7 @@
       </w:pPr>
       <w:rPr>
         <w:rFonts w:ascii="Symbol" w:hAnsi="Symbol" w:cs="Symbol" w:hint="default"/>
+        <w:rFonts w:cs="Symbol"/>
       </w:rPr>
     </w:lvl>
     <w:lvl w:ilvl="7">
@@ -847,6 +845,7 @@
       </w:pPr>
       <w:rPr>
         <w:rFonts w:ascii="Wingdings" w:hAnsi="Wingdings" w:cs="Wingdings" w:hint="default"/>
+        <w:rFonts w:cs="Wingdings"/>
       </w:rPr>
     </w:lvl>
   </w:abstractNum>
@@ -984,7 +983,6 @@
     <w:rPrDefault>
       <w:rPr>
         <w:rFonts w:ascii="Cambria" w:hAnsi="Cambria" w:eastAsia="Cambria" w:cs="" w:asciiTheme="minorHAnsi" w:cstheme="minorBidi" w:eastAsiaTheme="minorHAnsi" w:hAnsiTheme="minorHAnsi"/>
-        <w:sz w:val="24"/>
         <w:szCs w:val="24"/>
         <w:lang w:val="en-US" w:eastAsia="en-US" w:bidi="ar-SA"/>
       </w:rPr>
@@ -1369,7 +1367,7 @@
     </w:pPr>
     <w:rPr>
       <w:rFonts w:ascii="Cambria" w:hAnsi="Cambria" w:eastAsia="Cambria" w:cs="" w:asciiTheme="minorHAnsi" w:cstheme="minorBidi" w:eastAsiaTheme="minorHAnsi" w:hAnsiTheme="minorHAnsi"/>
-      <w:color w:val="auto"/>
+      <w:color w:val="00000A"/>
       <w:sz w:val="24"/>
       <w:szCs w:val="24"/>
       <w:lang w:val="en-GB" w:eastAsia="en-US" w:bidi="ar-SA"/>
@@ -1437,6 +1435,35 @@
     <w:qFormat/>
     <w:rPr>
       <w:rFonts w:cs="Courier New"/>
+    </w:rPr>
+  </w:style>
+  <w:style w:type="character" w:styleId="ListLabel9">
+    <w:name w:val="ListLabel 9"/>
+    <w:qFormat/>
+    <w:rPr>
+      <w:rFonts w:ascii="Calibri" w:hAnsi="Calibri" w:cs="Symbol"/>
+      <w:b w:val="false"/>
+    </w:rPr>
+  </w:style>
+  <w:style w:type="character" w:styleId="ListLabel10">
+    <w:name w:val="ListLabel 10"/>
+    <w:qFormat/>
+    <w:rPr>
+      <w:rFonts w:cs="Courier New"/>
+    </w:rPr>
+  </w:style>
+  <w:style w:type="character" w:styleId="ListLabel11">
+    <w:name w:val="ListLabel 11"/>
+    <w:qFormat/>
+    <w:rPr>
+      <w:rFonts w:cs="Wingdings"/>
+    </w:rPr>
+  </w:style>
+  <w:style w:type="character" w:styleId="ListLabel12">
+    <w:name w:val="ListLabel 12"/>
+    <w:qFormat/>
+    <w:rPr>
+      <w:rFonts w:cs="Symbol"/>
     </w:rPr>
   </w:style>
   <w:style w:type="paragraph" w:styleId="Heading">
@@ -1455,7 +1482,7 @@
     </w:rPr>
   </w:style>
   <w:style w:type="paragraph" w:styleId="TextBody">
-    <w:name w:val="Body Text"/>
+    <w:name w:val="Text Body"/>
     <w:basedOn w:val="Normal"/>
     <w:pPr>
       <w:spacing w:lineRule="auto" w:line="288" w:before="0" w:after="140"/>

</xml_diff>